<commit_message>
cannonball timer and fire rate changed
</commit_message>
<xml_diff>
--- a/CGP503 AE2 Feature Checklist.docx
+++ b/CGP503 AE2 Feature Checklist.docx
@@ -1321,9 +1321,6 @@
               <w:pStyle w:val="Heading2"/>
               <w:outlineLvl w:val="1"/>
             </w:pPr>
-            <w:r>
-              <w:t>/</w:t>
-            </w:r>
           </w:p>
         </w:tc>
       </w:tr>
@@ -1434,6 +1431,9 @@
               <w:pStyle w:val="Heading2"/>
               <w:outlineLvl w:val="1"/>
             </w:pPr>
+            <w:r>
+              <w:t>/</w:t>
+            </w:r>
           </w:p>
         </w:tc>
       </w:tr>
@@ -1684,8 +1684,6 @@
             <w:r>
               <w:t>/</w:t>
             </w:r>
-            <w:bookmarkStart w:id="0" w:name="_GoBack"/>
-            <w:bookmarkEnd w:id="0"/>
           </w:p>
         </w:tc>
       </w:tr>
@@ -1827,8 +1825,13 @@
               <w:pStyle w:val="Heading2"/>
               <w:outlineLvl w:val="1"/>
             </w:pPr>
-          </w:p>
-        </w:tc>
+            <w:r>
+              <w:t>/</w:t>
+            </w:r>
+          </w:p>
+        </w:tc>
+        <w:bookmarkStart w:id="0" w:name="_GoBack"/>
+        <w:bookmarkEnd w:id="0"/>
       </w:tr>
       <w:tr>
         <w:tc>
@@ -1874,6 +1877,9 @@
               <w:pStyle w:val="Heading2"/>
               <w:outlineLvl w:val="1"/>
             </w:pPr>
+            <w:r>
+              <w:t>/</w:t>
+            </w:r>
           </w:p>
         </w:tc>
       </w:tr>
@@ -1921,6 +1927,9 @@
               <w:pStyle w:val="Heading2"/>
               <w:outlineLvl w:val="1"/>
             </w:pPr>
+            <w:r>
+              <w:t>/</w:t>
+            </w:r>
           </w:p>
         </w:tc>
       </w:tr>
@@ -1968,6 +1977,9 @@
               <w:pStyle w:val="Heading2"/>
               <w:outlineLvl w:val="1"/>
             </w:pPr>
+            <w:r>
+              <w:t>/</w:t>
+            </w:r>
           </w:p>
         </w:tc>
       </w:tr>
@@ -2015,6 +2027,9 @@
               <w:pStyle w:val="Heading2"/>
               <w:outlineLvl w:val="1"/>
             </w:pPr>
+            <w:r>
+              <w:t>/</w:t>
+            </w:r>
           </w:p>
         </w:tc>
       </w:tr>
@@ -2298,6 +2313,9 @@
               <w:pStyle w:val="Heading2"/>
               <w:outlineLvl w:val="1"/>
             </w:pPr>
+            <w:r>
+              <w:t>/</w:t>
+            </w:r>
           </w:p>
         </w:tc>
       </w:tr>
@@ -2345,6 +2363,9 @@
               <w:pStyle w:val="Heading2"/>
               <w:outlineLvl w:val="1"/>
             </w:pPr>
+            <w:r>
+              <w:t>/</w:t>
+            </w:r>
           </w:p>
         </w:tc>
       </w:tr>
@@ -4127,6 +4148,7 @@
     <w:lsdException w:name="HTML Sample" w:semiHidden="1" w:unhideWhenUsed="1"/>
     <w:lsdException w:name="HTML Typewriter" w:semiHidden="1" w:unhideWhenUsed="1"/>
     <w:lsdException w:name="HTML Variable" w:semiHidden="1" w:unhideWhenUsed="1"/>
+    <w:lsdException w:name="Normal Table" w:semiHidden="1" w:unhideWhenUsed="1"/>
     <w:lsdException w:name="annotation subject" w:semiHidden="1" w:unhideWhenUsed="1"/>
     <w:lsdException w:name="No List" w:semiHidden="1" w:unhideWhenUsed="1"/>
     <w:lsdException w:name="Outline List 1" w:semiHidden="1" w:unhideWhenUsed="1"/>
@@ -4170,8 +4192,10 @@
     <w:lsdException w:name="Table Elegant" w:semiHidden="1" w:unhideWhenUsed="1"/>
     <w:lsdException w:name="Table Professional" w:semiHidden="1" w:unhideWhenUsed="1"/>
     <w:lsdException w:name="Table Subtle 1" w:semiHidden="1" w:unhideWhenUsed="1"/>
+    <w:lsdException w:name="Table Subtle 2" w:semiHidden="1" w:unhideWhenUsed="1"/>
     <w:lsdException w:name="Table Web 1" w:semiHidden="1" w:unhideWhenUsed="1"/>
     <w:lsdException w:name="Table Web 2" w:semiHidden="1" w:unhideWhenUsed="1"/>
+    <w:lsdException w:name="Table Web 3" w:semiHidden="1" w:unhideWhenUsed="1"/>
     <w:lsdException w:name="Balloon Text" w:semiHidden="1" w:unhideWhenUsed="1"/>
     <w:lsdException w:name="Table Grid" w:uiPriority="39"/>
     <w:lsdException w:name="Table Theme" w:semiHidden="1" w:unhideWhenUsed="1"/>

</xml_diff>

<commit_message>
levels, enemy spawning, extra buttons, cargo, shooting reworked, systems improved
</commit_message>
<xml_diff>
--- a/CGP503 AE2 Feature Checklist.docx
+++ b/CGP503 AE2 Feature Checklist.docx
@@ -57,9 +57,26 @@
         <w:t>)</w:t>
       </w:r>
     </w:p>
+    <w:p/>
     <w:p>
-      <w:bookmarkStart w:id="0" w:name="_GoBack"/>
-      <w:bookmarkEnd w:id="0"/>
+      <w:pPr>
+        <w:jc w:val="center"/>
+        <w:rPr>
+          <w:sz w:val="24"/>
+        </w:rPr>
+      </w:pPr>
+      <w:r>
+        <w:rPr>
+          <w:sz w:val="24"/>
+        </w:rPr>
+        <w:t>Mobile Developer</w:t>
+      </w:r>
+      <w:r>
+        <w:rPr>
+          <w:sz w:val="24"/>
+        </w:rPr>
+        <w:t>: Robert Ashton</w:t>
+      </w:r>
     </w:p>
     <w:p>
       <w:pPr>
@@ -72,18 +89,13 @@
         <w:rPr>
           <w:sz w:val="24"/>
         </w:rPr>
-        <w:t>Mobile Developer: _ _ _ _ _ _ _ _ _ _ _ _ _ _ _ _ _ _ _ _</w:t>
+        <w:t xml:space="preserve">Student ID: </w:t>
       </w:r>
-    </w:p>
-    <w:p>
-      <w:pPr>
-        <w:jc w:val="center"/>
-      </w:pPr>
       <w:r>
         <w:rPr>
           <w:sz w:val="24"/>
         </w:rPr>
-        <w:t>Student ID: _ _ _ _ _ _ _ _ _ _ _ _ _ _ _ _ _ _ _ _ _ _ _ _</w:t>
+        <w:t>Q11583746</w:t>
       </w:r>
     </w:p>
     <w:p/>
@@ -633,6 +645,9 @@
               <w:pStyle w:val="Heading2"/>
               <w:outlineLvl w:val="1"/>
             </w:pPr>
+            <w:r>
+              <w:t>/</w:t>
+            </w:r>
           </w:p>
         </w:tc>
       </w:tr>
@@ -730,6 +745,9 @@
               <w:pStyle w:val="Heading2"/>
               <w:outlineLvl w:val="1"/>
             </w:pPr>
+            <w:r>
+              <w:t>/</w:t>
+            </w:r>
           </w:p>
         </w:tc>
       </w:tr>
@@ -777,6 +795,9 @@
               <w:pStyle w:val="Heading2"/>
               <w:outlineLvl w:val="1"/>
             </w:pPr>
+            <w:r>
+              <w:t>/</w:t>
+            </w:r>
           </w:p>
         </w:tc>
       </w:tr>
@@ -824,6 +845,9 @@
               <w:pStyle w:val="Heading2"/>
               <w:outlineLvl w:val="1"/>
             </w:pPr>
+            <w:r>
+              <w:t>/</w:t>
+            </w:r>
           </w:p>
         </w:tc>
       </w:tr>
@@ -1781,6 +1805,9 @@
               <w:pStyle w:val="Heading2"/>
               <w:outlineLvl w:val="1"/>
             </w:pPr>
+            <w:r>
+              <w:t>/</w:t>
+            </w:r>
           </w:p>
         </w:tc>
       </w:tr>
@@ -2079,6 +2106,9 @@
               <w:pStyle w:val="Heading2"/>
               <w:outlineLvl w:val="1"/>
             </w:pPr>
+            <w:r>
+              <w:t>/</w:t>
+            </w:r>
           </w:p>
         </w:tc>
       </w:tr>
@@ -2126,6 +2156,9 @@
               <w:pStyle w:val="Heading2"/>
               <w:outlineLvl w:val="1"/>
             </w:pPr>
+            <w:r>
+              <w:t>/</w:t>
+            </w:r>
           </w:p>
         </w:tc>
       </w:tr>
@@ -2173,6 +2206,9 @@
               <w:pStyle w:val="Heading2"/>
               <w:outlineLvl w:val="1"/>
             </w:pPr>
+            <w:r>
+              <w:t>/</w:t>
+            </w:r>
           </w:p>
         </w:tc>
       </w:tr>
@@ -2220,6 +2256,9 @@
               <w:pStyle w:val="Heading2"/>
               <w:outlineLvl w:val="1"/>
             </w:pPr>
+            <w:r>
+              <w:t>/</w:t>
+            </w:r>
           </w:p>
         </w:tc>
       </w:tr>
@@ -2502,6 +2541,9 @@
               <w:pStyle w:val="Heading2"/>
               <w:outlineLvl w:val="1"/>
             </w:pPr>
+            <w:r>
+              <w:t>/</w:t>
+            </w:r>
           </w:p>
         </w:tc>
       </w:tr>
@@ -2568,6 +2610,9 @@
               <w:pStyle w:val="Heading2"/>
               <w:outlineLvl w:val="1"/>
             </w:pPr>
+            <w:r>
+              <w:t>/</w:t>
+            </w:r>
           </w:p>
         </w:tc>
       </w:tr>
@@ -2991,6 +3036,9 @@
               <w:pStyle w:val="Heading2"/>
               <w:outlineLvl w:val="1"/>
             </w:pPr>
+            <w:r>
+              <w:t>/</w:t>
+            </w:r>
           </w:p>
         </w:tc>
       </w:tr>
@@ -3054,6 +3102,9 @@
               <w:pStyle w:val="Heading2"/>
               <w:outlineLvl w:val="1"/>
             </w:pPr>
+            <w:r>
+              <w:t>/</w:t>
+            </w:r>
           </w:p>
         </w:tc>
       </w:tr>
@@ -3101,6 +3152,9 @@
               <w:pStyle w:val="Heading2"/>
               <w:outlineLvl w:val="1"/>
             </w:pPr>
+            <w:r>
+              <w:t>/</w:t>
+            </w:r>
           </w:p>
         </w:tc>
       </w:tr>
@@ -3148,6 +3202,9 @@
               <w:pStyle w:val="Heading2"/>
               <w:outlineLvl w:val="1"/>
             </w:pPr>
+            <w:r>
+              <w:t>/</w:t>
+            </w:r>
           </w:p>
         </w:tc>
       </w:tr>
@@ -3195,6 +3252,9 @@
               <w:pStyle w:val="Heading2"/>
               <w:outlineLvl w:val="1"/>
             </w:pPr>
+            <w:r>
+              <w:t>/</w:t>
+            </w:r>
           </w:p>
         </w:tc>
       </w:tr>
@@ -3243,6 +3303,9 @@
               <w:pStyle w:val="Heading2"/>
               <w:outlineLvl w:val="1"/>
             </w:pPr>
+            <w:r>
+              <w:t>/</w:t>
+            </w:r>
           </w:p>
         </w:tc>
       </w:tr>
@@ -3322,6 +3385,9 @@
               <w:pStyle w:val="Heading2"/>
               <w:outlineLvl w:val="1"/>
             </w:pPr>
+            <w:r>
+              <w:t>/</w:t>
+            </w:r>
           </w:p>
         </w:tc>
       </w:tr>
@@ -3369,6 +3435,11 @@
               <w:pStyle w:val="Heading2"/>
               <w:outlineLvl w:val="1"/>
             </w:pPr>
+            <w:r>
+              <w:t>/</w:t>
+            </w:r>
+            <w:bookmarkStart w:id="0" w:name="_GoBack"/>
+            <w:bookmarkEnd w:id="0"/>
           </w:p>
         </w:tc>
       </w:tr>
@@ -3651,6 +3722,9 @@
               <w:pStyle w:val="Heading2"/>
               <w:outlineLvl w:val="1"/>
             </w:pPr>
+            <w:r>
+              <w:t>/</w:t>
+            </w:r>
           </w:p>
         </w:tc>
       </w:tr>
@@ -3698,6 +3772,9 @@
               <w:pStyle w:val="Heading2"/>
               <w:outlineLvl w:val="1"/>
             </w:pPr>
+            <w:r>
+              <w:t>/</w:t>
+            </w:r>
           </w:p>
         </w:tc>
       </w:tr>
@@ -3745,6 +3822,9 @@
               <w:pStyle w:val="Heading2"/>
               <w:outlineLvl w:val="1"/>
             </w:pPr>
+            <w:r>
+              <w:t>/</w:t>
+            </w:r>
           </w:p>
         </w:tc>
       </w:tr>
@@ -3792,6 +3872,9 @@
               <w:pStyle w:val="Heading2"/>
               <w:outlineLvl w:val="1"/>
             </w:pPr>
+            <w:r>
+              <w:t>/</w:t>
+            </w:r>
           </w:p>
         </w:tc>
       </w:tr>
@@ -3839,6 +3922,9 @@
               <w:pStyle w:val="Heading2"/>
               <w:outlineLvl w:val="1"/>
             </w:pPr>
+            <w:r>
+              <w:t>/</w:t>
+            </w:r>
           </w:p>
         </w:tc>
       </w:tr>

</xml_diff>